<commit_message>
Edited Generics Assignment File
</commit_message>
<xml_diff>
--- a/4. Core Java Assignments/Core Java Assignment 5 - Generics .docx
+++ b/4. Core Java Assignments/Core Java Assignment 5 - Generics .docx
@@ -5430,6 +5430,18 @@
           <w:shd w:val="clear" w:color="auto" w:fill="FFFFFF"/>
         </w:rPr>
         <w:br/>
+      </w:r>
+      <w:r>
+        <w:rPr>
+          <w:rFonts w:cstheme="minorHAnsi"/>
+          <w:b/>
+          <w:bCs/>
+          <w:color w:val="333333"/>
+          <w:sz w:val="26"/>
+          <w:szCs w:val="26"/>
+          <w:u w:val="single"/>
+          <w:shd w:val="clear" w:color="auto" w:fill="FFFFFF"/>
+        </w:rPr>
         <w:t>Main.java</w:t>
       </w:r>
     </w:p>
@@ -5517,16 +5529,6 @@
           <w:shd w:val="clear" w:color="auto" w:fill="FFFFFF"/>
         </w:rPr>
         <w:br/>
-      </w:r>
-      <w:r>
-        <w:rPr>
-          <w:rFonts w:cstheme="minorHAnsi"/>
-          <w:color w:val="333333"/>
-          <w:sz w:val="24"/>
-          <w:szCs w:val="24"/>
-          <w:shd w:val="clear" w:color="auto" w:fill="FFFFFF"/>
-        </w:rPr>
-        <w:br/>
         <w:t>public class Main {</w:t>
       </w:r>
       <w:r>
@@ -5571,28 +5573,61 @@
           <w:shd w:val="clear" w:color="auto" w:fill="FFFFFF"/>
         </w:rPr>
         <w:br/>
-        <w:t xml:space="preserve">        Pair myObj1 , myObj2 ;</w:t>
-      </w:r>
-      <w:r>
-        <w:rPr>
-          <w:rFonts w:cstheme="minorHAnsi"/>
-          <w:color w:val="333333"/>
-          <w:sz w:val="24"/>
-          <w:szCs w:val="24"/>
-          <w:shd w:val="clear" w:color="auto" w:fill="FFFFFF"/>
-        </w:rPr>
-        <w:br/>
-      </w:r>
-      <w:r>
-        <w:rPr>
-          <w:rFonts w:cstheme="minorHAnsi"/>
-          <w:color w:val="333333"/>
-          <w:sz w:val="24"/>
-          <w:szCs w:val="24"/>
-          <w:shd w:val="clear" w:color="auto" w:fill="FFFFFF"/>
-        </w:rPr>
-        <w:br/>
-        <w:t xml:space="preserve">        </w:t>
+      </w:r>
+      <w:r>
+        <w:rPr>
+          <w:rFonts w:cstheme="minorHAnsi"/>
+          <w:color w:val="333333"/>
+          <w:sz w:val="24"/>
+          <w:szCs w:val="24"/>
+          <w:shd w:val="clear" w:color="auto" w:fill="FFFFFF"/>
+        </w:rPr>
+        <w:br/>
+        <w:t xml:space="preserve">        try {</w:t>
+      </w:r>
+      <w:r>
+        <w:rPr>
+          <w:rFonts w:cstheme="minorHAnsi"/>
+          <w:color w:val="333333"/>
+          <w:sz w:val="24"/>
+          <w:szCs w:val="24"/>
+          <w:shd w:val="clear" w:color="auto" w:fill="FFFFFF"/>
+        </w:rPr>
+        <w:br/>
+        <w:t xml:space="preserve">            Pair&lt;String&gt; obj1 = new Pair&lt;&gt;();</w:t>
+      </w:r>
+      <w:r>
+        <w:rPr>
+          <w:rFonts w:cstheme="minorHAnsi"/>
+          <w:color w:val="333333"/>
+          <w:sz w:val="24"/>
+          <w:szCs w:val="24"/>
+          <w:shd w:val="clear" w:color="auto" w:fill="FFFFFF"/>
+        </w:rPr>
+        <w:br/>
+        <w:t xml:space="preserve">            obj1.setKey("1");</w:t>
+      </w:r>
+      <w:r>
+        <w:rPr>
+          <w:rFonts w:cstheme="minorHAnsi"/>
+          <w:color w:val="333333"/>
+          <w:sz w:val="24"/>
+          <w:szCs w:val="24"/>
+          <w:shd w:val="clear" w:color="auto" w:fill="FFFFFF"/>
+        </w:rPr>
+        <w:br/>
+        <w:t xml:space="preserve">            obj1.setValue("Hello");</w:t>
+      </w:r>
+      <w:r>
+        <w:rPr>
+          <w:rFonts w:cstheme="minorHAnsi"/>
+          <w:color w:val="333333"/>
+          <w:sz w:val="24"/>
+          <w:szCs w:val="24"/>
+          <w:shd w:val="clear" w:color="auto" w:fill="FFFFFF"/>
+        </w:rPr>
+        <w:br/>
+        <w:t xml:space="preserve">            </w:t>
       </w:r>
       <w:proofErr w:type="spellStart"/>
       <w:r>
@@ -5636,61 +5671,83 @@
           <w:szCs w:val="24"/>
           <w:shd w:val="clear" w:color="auto" w:fill="FFFFFF"/>
         </w:rPr>
-        <w:t>("Scenario 1");</w:t>
-      </w:r>
-      <w:r>
-        <w:rPr>
-          <w:rFonts w:cstheme="minorHAnsi"/>
-          <w:color w:val="333333"/>
-          <w:sz w:val="24"/>
-          <w:szCs w:val="24"/>
-          <w:shd w:val="clear" w:color="auto" w:fill="FFFFFF"/>
-        </w:rPr>
-        <w:br/>
-        <w:t xml:space="preserve">        myObj1 = new Pair&lt;&gt;();</w:t>
-      </w:r>
-      <w:r>
-        <w:rPr>
-          <w:rFonts w:cstheme="minorHAnsi"/>
-          <w:color w:val="333333"/>
-          <w:sz w:val="24"/>
-          <w:szCs w:val="24"/>
-          <w:shd w:val="clear" w:color="auto" w:fill="FFFFFF"/>
-        </w:rPr>
-        <w:br/>
-        <w:t xml:space="preserve">        myObj1.setKey("1");</w:t>
-      </w:r>
-      <w:r>
-        <w:rPr>
-          <w:rFonts w:cstheme="minorHAnsi"/>
-          <w:color w:val="333333"/>
-          <w:sz w:val="24"/>
-          <w:szCs w:val="24"/>
-          <w:shd w:val="clear" w:color="auto" w:fill="FFFFFF"/>
-        </w:rPr>
-        <w:br/>
-        <w:t xml:space="preserve">        myObj1.setValue("Hello")</w:t>
-      </w:r>
-      <w:r>
-        <w:rPr>
-          <w:rFonts w:cstheme="minorHAnsi"/>
-          <w:color w:val="333333"/>
-          <w:sz w:val="24"/>
-          <w:szCs w:val="24"/>
-          <w:shd w:val="clear" w:color="auto" w:fill="FFFFFF"/>
-        </w:rPr>
-        <w:t>;</w:t>
-      </w:r>
-      <w:r>
-        <w:rPr>
-          <w:rFonts w:cstheme="minorHAnsi"/>
-          <w:color w:val="333333"/>
-          <w:sz w:val="24"/>
-          <w:szCs w:val="24"/>
-          <w:shd w:val="clear" w:color="auto" w:fill="FFFFFF"/>
-        </w:rPr>
-        <w:br/>
-        <w:t xml:space="preserve">        </w:t>
+        <w:t>("key: " + obj1.getKey()+ " , Value: " + obj1.getValue());</w:t>
+      </w:r>
+      <w:r>
+        <w:rPr>
+          <w:rFonts w:cstheme="minorHAnsi"/>
+          <w:color w:val="333333"/>
+          <w:sz w:val="24"/>
+          <w:szCs w:val="24"/>
+          <w:shd w:val="clear" w:color="auto" w:fill="FFFFFF"/>
+        </w:rPr>
+        <w:br/>
+      </w:r>
+      <w:r>
+        <w:rPr>
+          <w:rFonts w:cstheme="minorHAnsi"/>
+          <w:color w:val="333333"/>
+          <w:sz w:val="24"/>
+          <w:szCs w:val="24"/>
+          <w:shd w:val="clear" w:color="auto" w:fill="FFFFFF"/>
+        </w:rPr>
+        <w:br/>
+        <w:t xml:space="preserve">            Pair&lt;Date&gt; obj2 = new Pair&lt;&gt;();</w:t>
+      </w:r>
+      <w:r>
+        <w:rPr>
+          <w:rFonts w:cstheme="minorHAnsi"/>
+          <w:color w:val="333333"/>
+          <w:sz w:val="24"/>
+          <w:szCs w:val="24"/>
+          <w:shd w:val="clear" w:color="auto" w:fill="FFFFFF"/>
+        </w:rPr>
+        <w:br/>
+        <w:t xml:space="preserve">            obj2.setKey("hello");</w:t>
+      </w:r>
+      <w:r>
+        <w:rPr>
+          <w:rFonts w:cstheme="minorHAnsi"/>
+          <w:color w:val="333333"/>
+          <w:sz w:val="24"/>
+          <w:szCs w:val="24"/>
+          <w:shd w:val="clear" w:color="auto" w:fill="FFFFFF"/>
+        </w:rPr>
+        <w:br/>
+        <w:t xml:space="preserve">            obj2.setValue(new </w:t>
+      </w:r>
+      <w:proofErr w:type="spellStart"/>
+      <w:r>
+        <w:rPr>
+          <w:rFonts w:cstheme="minorHAnsi"/>
+          <w:color w:val="333333"/>
+          <w:sz w:val="24"/>
+          <w:szCs w:val="24"/>
+          <w:shd w:val="clear" w:color="auto" w:fill="FFFFFF"/>
+        </w:rPr>
+        <w:t>java.util.Date</w:t>
+      </w:r>
+      <w:proofErr w:type="spellEnd"/>
+      <w:r>
+        <w:rPr>
+          <w:rFonts w:cstheme="minorHAnsi"/>
+          <w:color w:val="333333"/>
+          <w:sz w:val="24"/>
+          <w:szCs w:val="24"/>
+          <w:shd w:val="clear" w:color="auto" w:fill="FFFFFF"/>
+        </w:rPr>
+        <w:t>());</w:t>
+      </w:r>
+      <w:r>
+        <w:rPr>
+          <w:rFonts w:cstheme="minorHAnsi"/>
+          <w:color w:val="333333"/>
+          <w:sz w:val="24"/>
+          <w:szCs w:val="24"/>
+          <w:shd w:val="clear" w:color="auto" w:fill="FFFFFF"/>
+        </w:rPr>
+        <w:br/>
+        <w:t xml:space="preserve">            </w:t>
       </w:r>
       <w:proofErr w:type="spellStart"/>
       <w:r>
@@ -5734,28 +5791,62 @@
           <w:szCs w:val="24"/>
           <w:shd w:val="clear" w:color="auto" w:fill="FFFFFF"/>
         </w:rPr>
-        <w:t>(myObj1.getKey() + " " + myObj1.getValue());</w:t>
-      </w:r>
-      <w:r>
-        <w:rPr>
-          <w:rFonts w:cstheme="minorHAnsi"/>
-          <w:color w:val="333333"/>
-          <w:sz w:val="24"/>
-          <w:szCs w:val="24"/>
-          <w:shd w:val="clear" w:color="auto" w:fill="FFFFFF"/>
-        </w:rPr>
-        <w:br/>
-      </w:r>
-      <w:r>
-        <w:rPr>
-          <w:rFonts w:cstheme="minorHAnsi"/>
-          <w:color w:val="333333"/>
-          <w:sz w:val="24"/>
-          <w:szCs w:val="24"/>
-          <w:shd w:val="clear" w:color="auto" w:fill="FFFFFF"/>
-        </w:rPr>
-        <w:br/>
-        <w:t xml:space="preserve">        </w:t>
+        <w:t>("Key: " + obj2.getKey()+ " , Value: " + obj2.getValue());</w:t>
+      </w:r>
+      <w:r>
+        <w:rPr>
+          <w:rFonts w:cstheme="minorHAnsi"/>
+          <w:color w:val="333333"/>
+          <w:sz w:val="24"/>
+          <w:szCs w:val="24"/>
+          <w:shd w:val="clear" w:color="auto" w:fill="FFFFFF"/>
+        </w:rPr>
+        <w:br/>
+        <w:t xml:space="preserve">          </w:t>
+      </w:r>
+      <w:r>
+        <w:rPr>
+          <w:rFonts w:cstheme="minorHAnsi"/>
+          <w:color w:val="333333"/>
+          <w:sz w:val="24"/>
+          <w:szCs w:val="24"/>
+          <w:shd w:val="clear" w:color="auto" w:fill="FFFFFF"/>
+        </w:rPr>
+        <w:br/>
+        <w:t xml:space="preserve">        }</w:t>
+      </w:r>
+      <w:r>
+        <w:rPr>
+          <w:rFonts w:cstheme="minorHAnsi"/>
+          <w:color w:val="333333"/>
+          <w:sz w:val="24"/>
+          <w:szCs w:val="24"/>
+          <w:shd w:val="clear" w:color="auto" w:fill="FFFFFF"/>
+        </w:rPr>
+        <w:br/>
+        <w:t xml:space="preserve">        catch(Exception e)</w:t>
+      </w:r>
+      <w:r>
+        <w:rPr>
+          <w:rFonts w:cstheme="minorHAnsi"/>
+          <w:color w:val="333333"/>
+          <w:sz w:val="24"/>
+          <w:szCs w:val="24"/>
+          <w:shd w:val="clear" w:color="auto" w:fill="FFFFFF"/>
+        </w:rPr>
+        <w:br/>
+        <w:t xml:space="preserve">        {</w:t>
+      </w:r>
+      <w:r>
+        <w:rPr>
+          <w:rFonts w:cstheme="minorHAnsi"/>
+          <w:color w:val="333333"/>
+          <w:sz w:val="24"/>
+          <w:szCs w:val="24"/>
+          <w:shd w:val="clear" w:color="auto" w:fill="FFFFFF"/>
+        </w:rPr>
+        <w:br/>
+        <w:t xml:space="preserve">            </w:t>
       </w:r>
       <w:proofErr w:type="spellStart"/>
       <w:r>
@@ -5799,40 +5890,198 @@
           <w:szCs w:val="24"/>
           <w:shd w:val="clear" w:color="auto" w:fill="FFFFFF"/>
         </w:rPr>
-        <w:t>("Scenario 2");</w:t>
-      </w:r>
-      <w:r>
-        <w:rPr>
-          <w:rFonts w:cstheme="minorHAnsi"/>
-          <w:color w:val="333333"/>
-          <w:sz w:val="24"/>
-          <w:szCs w:val="24"/>
-          <w:shd w:val="clear" w:color="auto" w:fill="FFFFFF"/>
-        </w:rPr>
-        <w:br/>
-        <w:t xml:space="preserve">        myObj2 = new Pair&lt;&gt;();</w:t>
-      </w:r>
-      <w:r>
-        <w:rPr>
-          <w:rFonts w:cstheme="minorHAnsi"/>
-          <w:color w:val="333333"/>
-          <w:sz w:val="24"/>
-          <w:szCs w:val="24"/>
-          <w:shd w:val="clear" w:color="auto" w:fill="FFFFFF"/>
-        </w:rPr>
-        <w:br/>
-        <w:t xml:space="preserve">        myObj2.setKey("Hello");</w:t>
-      </w:r>
-      <w:r>
-        <w:rPr>
-          <w:rFonts w:cstheme="minorHAnsi"/>
-          <w:color w:val="333333"/>
-          <w:sz w:val="24"/>
-          <w:szCs w:val="24"/>
-          <w:shd w:val="clear" w:color="auto" w:fill="FFFFFF"/>
-        </w:rPr>
-        <w:br/>
-        <w:t xml:space="preserve">        myObj2.setValue(new </w:t>
+        <w:t>(</w:t>
+      </w:r>
+      <w:proofErr w:type="spellStart"/>
+      <w:r>
+        <w:rPr>
+          <w:rFonts w:cstheme="minorHAnsi"/>
+          <w:color w:val="333333"/>
+          <w:sz w:val="24"/>
+          <w:szCs w:val="24"/>
+          <w:shd w:val="clear" w:color="auto" w:fill="FFFFFF"/>
+        </w:rPr>
+        <w:t>e.getMessage</w:t>
+      </w:r>
+      <w:proofErr w:type="spellEnd"/>
+      <w:r>
+        <w:rPr>
+          <w:rFonts w:cstheme="minorHAnsi"/>
+          <w:color w:val="333333"/>
+          <w:sz w:val="24"/>
+          <w:szCs w:val="24"/>
+          <w:shd w:val="clear" w:color="auto" w:fill="FFFFFF"/>
+        </w:rPr>
+        <w:t>());</w:t>
+      </w:r>
+      <w:r>
+        <w:rPr>
+          <w:rFonts w:cstheme="minorHAnsi"/>
+          <w:color w:val="333333"/>
+          <w:sz w:val="24"/>
+          <w:szCs w:val="24"/>
+          <w:shd w:val="clear" w:color="auto" w:fill="FFFFFF"/>
+        </w:rPr>
+        <w:br/>
+        <w:t xml:space="preserve">        }</w:t>
+      </w:r>
+      <w:r>
+        <w:rPr>
+          <w:rFonts w:cstheme="minorHAnsi"/>
+          <w:color w:val="333333"/>
+          <w:sz w:val="24"/>
+          <w:szCs w:val="24"/>
+          <w:shd w:val="clear" w:color="auto" w:fill="FFFFFF"/>
+        </w:rPr>
+        <w:br/>
+        <w:t xml:space="preserve">    }</w:t>
+      </w:r>
+      <w:r>
+        <w:rPr>
+          <w:rFonts w:cstheme="minorHAnsi"/>
+          <w:color w:val="333333"/>
+          <w:sz w:val="24"/>
+          <w:szCs w:val="24"/>
+          <w:shd w:val="clear" w:color="auto" w:fill="FFFFFF"/>
+        </w:rPr>
+        <w:br/>
+        <w:t>}</w:t>
+      </w:r>
+    </w:p>
+    <w:p>
+      <w:pPr>
+        <w:rPr>
+          <w:rFonts w:cstheme="minorHAnsi"/>
+          <w:b/>
+          <w:bCs/>
+          <w:color w:val="333333"/>
+          <w:sz w:val="26"/>
+          <w:szCs w:val="26"/>
+          <w:u w:val="single"/>
+          <w:shd w:val="clear" w:color="auto" w:fill="FFFFFF"/>
+        </w:rPr>
+      </w:pPr>
+    </w:p>
+    <w:p>
+      <w:pPr>
+        <w:rPr>
+          <w:rFonts w:cstheme="minorHAnsi"/>
+          <w:color w:val="333333"/>
+          <w:sz w:val="24"/>
+          <w:szCs w:val="24"/>
+          <w:shd w:val="clear" w:color="auto" w:fill="FFFFFF"/>
+        </w:rPr>
+      </w:pPr>
+      <w:r>
+        <w:rPr>
+          <w:rFonts w:cstheme="minorHAnsi"/>
+          <w:b/>
+          <w:bCs/>
+          <w:color w:val="333333"/>
+          <w:sz w:val="26"/>
+          <w:szCs w:val="26"/>
+          <w:u w:val="single"/>
+          <w:shd w:val="clear" w:color="auto" w:fill="FFFFFF"/>
+        </w:rPr>
+        <w:lastRenderedPageBreak/>
+        <w:t>Pair.java</w:t>
+      </w:r>
+      <w:r>
+        <w:rPr>
+          <w:rFonts w:cstheme="minorHAnsi"/>
+          <w:color w:val="333333"/>
+          <w:sz w:val="24"/>
+          <w:szCs w:val="24"/>
+          <w:shd w:val="clear" w:color="auto" w:fill="FFFFFF"/>
+        </w:rPr>
+        <w:br/>
+        <w:t xml:space="preserve">package </w:t>
+      </w:r>
+      <w:proofErr w:type="spellStart"/>
+      <w:r>
+        <w:rPr>
+          <w:rFonts w:cstheme="minorHAnsi"/>
+          <w:color w:val="333333"/>
+          <w:sz w:val="24"/>
+          <w:szCs w:val="24"/>
+          <w:shd w:val="clear" w:color="auto" w:fill="FFFFFF"/>
+        </w:rPr>
+        <w:t>StringAndDatePair</w:t>
+      </w:r>
+      <w:proofErr w:type="spellEnd"/>
+      <w:r>
+        <w:rPr>
+          <w:rFonts w:cstheme="minorHAnsi"/>
+          <w:color w:val="333333"/>
+          <w:sz w:val="24"/>
+          <w:szCs w:val="24"/>
+          <w:shd w:val="clear" w:color="auto" w:fill="FFFFFF"/>
+        </w:rPr>
+        <w:t>;</w:t>
+      </w:r>
+      <w:r>
+        <w:rPr>
+          <w:rFonts w:cstheme="minorHAnsi"/>
+          <w:color w:val="333333"/>
+          <w:sz w:val="24"/>
+          <w:szCs w:val="24"/>
+          <w:shd w:val="clear" w:color="auto" w:fill="FFFFFF"/>
+        </w:rPr>
+        <w:br/>
+      </w:r>
+      <w:r>
+        <w:rPr>
+          <w:rFonts w:cstheme="minorHAnsi"/>
+          <w:color w:val="333333"/>
+          <w:sz w:val="24"/>
+          <w:szCs w:val="24"/>
+          <w:shd w:val="clear" w:color="auto" w:fill="FFFFFF"/>
+        </w:rPr>
+        <w:br/>
+        <w:t xml:space="preserve">import </w:t>
+      </w:r>
+      <w:proofErr w:type="spellStart"/>
+      <w:r>
+        <w:rPr>
+          <w:rFonts w:cstheme="minorHAnsi"/>
+          <w:color w:val="333333"/>
+          <w:sz w:val="24"/>
+          <w:szCs w:val="24"/>
+          <w:shd w:val="clear" w:color="auto" w:fill="FFFFFF"/>
+        </w:rPr>
+        <w:t>com.sun.jdi.InvalidTypeException</w:t>
+      </w:r>
+      <w:proofErr w:type="spellEnd"/>
+      <w:r>
+        <w:rPr>
+          <w:rFonts w:cstheme="minorHAnsi"/>
+          <w:color w:val="333333"/>
+          <w:sz w:val="24"/>
+          <w:szCs w:val="24"/>
+          <w:shd w:val="clear" w:color="auto" w:fill="FFFFFF"/>
+        </w:rPr>
+        <w:t>;</w:t>
+      </w:r>
+      <w:r>
+        <w:rPr>
+          <w:rFonts w:cstheme="minorHAnsi"/>
+          <w:color w:val="333333"/>
+          <w:sz w:val="24"/>
+          <w:szCs w:val="24"/>
+          <w:shd w:val="clear" w:color="auto" w:fill="FFFFFF"/>
+        </w:rPr>
+        <w:br/>
+      </w:r>
+      <w:r>
+        <w:rPr>
+          <w:rFonts w:cstheme="minorHAnsi"/>
+          <w:color w:val="333333"/>
+          <w:sz w:val="24"/>
+          <w:szCs w:val="24"/>
+          <w:shd w:val="clear" w:color="auto" w:fill="FFFFFF"/>
+        </w:rPr>
+        <w:br/>
+        <w:t xml:space="preserve">import </w:t>
       </w:r>
       <w:proofErr w:type="spellStart"/>
       <w:r>
@@ -5854,7 +6103,158 @@
           <w:szCs w:val="24"/>
           <w:shd w:val="clear" w:color="auto" w:fill="FFFFFF"/>
         </w:rPr>
-        <w:t>());</w:t>
+        <w:t>;</w:t>
+      </w:r>
+      <w:r>
+        <w:rPr>
+          <w:rFonts w:cstheme="minorHAnsi"/>
+          <w:color w:val="333333"/>
+          <w:sz w:val="24"/>
+          <w:szCs w:val="24"/>
+          <w:shd w:val="clear" w:color="auto" w:fill="FFFFFF"/>
+        </w:rPr>
+        <w:br/>
+      </w:r>
+      <w:r>
+        <w:rPr>
+          <w:rFonts w:cstheme="minorHAnsi"/>
+          <w:color w:val="333333"/>
+          <w:sz w:val="24"/>
+          <w:szCs w:val="24"/>
+          <w:shd w:val="clear" w:color="auto" w:fill="FFFFFF"/>
+        </w:rPr>
+        <w:br/>
+        <w:t>public class Pair &lt;T extends Comparable&lt;T&gt;&gt;{</w:t>
+      </w:r>
+      <w:r>
+        <w:rPr>
+          <w:rFonts w:cstheme="minorHAnsi"/>
+          <w:color w:val="333333"/>
+          <w:sz w:val="24"/>
+          <w:szCs w:val="24"/>
+          <w:shd w:val="clear" w:color="auto" w:fill="FFFFFF"/>
+        </w:rPr>
+        <w:br/>
+        <w:t xml:space="preserve">    String key;</w:t>
+      </w:r>
+      <w:r>
+        <w:rPr>
+          <w:rFonts w:cstheme="minorHAnsi"/>
+          <w:color w:val="333333"/>
+          <w:sz w:val="24"/>
+          <w:szCs w:val="24"/>
+          <w:shd w:val="clear" w:color="auto" w:fill="FFFFFF"/>
+        </w:rPr>
+        <w:br/>
+        <w:t xml:space="preserve">    T value;</w:t>
+      </w:r>
+      <w:r>
+        <w:rPr>
+          <w:rFonts w:cstheme="minorHAnsi"/>
+          <w:color w:val="333333"/>
+          <w:sz w:val="24"/>
+          <w:szCs w:val="24"/>
+          <w:shd w:val="clear" w:color="auto" w:fill="FFFFFF"/>
+        </w:rPr>
+        <w:br/>
+      </w:r>
+      <w:r>
+        <w:rPr>
+          <w:rFonts w:cstheme="minorHAnsi"/>
+          <w:color w:val="333333"/>
+          <w:sz w:val="24"/>
+          <w:szCs w:val="24"/>
+          <w:shd w:val="clear" w:color="auto" w:fill="FFFFFF"/>
+        </w:rPr>
+        <w:br/>
+        <w:t xml:space="preserve">    public String </w:t>
+      </w:r>
+      <w:proofErr w:type="spellStart"/>
+      <w:r>
+        <w:rPr>
+          <w:rFonts w:cstheme="minorHAnsi"/>
+          <w:color w:val="333333"/>
+          <w:sz w:val="24"/>
+          <w:szCs w:val="24"/>
+          <w:shd w:val="clear" w:color="auto" w:fill="FFFFFF"/>
+        </w:rPr>
+        <w:t>getKey</w:t>
+      </w:r>
+      <w:proofErr w:type="spellEnd"/>
+      <w:r>
+        <w:rPr>
+          <w:rFonts w:cstheme="minorHAnsi"/>
+          <w:color w:val="333333"/>
+          <w:sz w:val="24"/>
+          <w:szCs w:val="24"/>
+          <w:shd w:val="clear" w:color="auto" w:fill="FFFFFF"/>
+        </w:rPr>
+        <w:t>() {</w:t>
+      </w:r>
+      <w:r>
+        <w:rPr>
+          <w:rFonts w:cstheme="minorHAnsi"/>
+          <w:color w:val="333333"/>
+          <w:sz w:val="24"/>
+          <w:szCs w:val="24"/>
+          <w:shd w:val="clear" w:color="auto" w:fill="FFFFFF"/>
+        </w:rPr>
+        <w:br/>
+        <w:t xml:space="preserve">        return key;</w:t>
+      </w:r>
+      <w:r>
+        <w:rPr>
+          <w:rFonts w:cstheme="minorHAnsi"/>
+          <w:color w:val="333333"/>
+          <w:sz w:val="24"/>
+          <w:szCs w:val="24"/>
+          <w:shd w:val="clear" w:color="auto" w:fill="FFFFFF"/>
+        </w:rPr>
+        <w:br/>
+        <w:t xml:space="preserve">    }</w:t>
+      </w:r>
+      <w:r>
+        <w:rPr>
+          <w:rFonts w:cstheme="minorHAnsi"/>
+          <w:color w:val="333333"/>
+          <w:sz w:val="24"/>
+          <w:szCs w:val="24"/>
+          <w:shd w:val="clear" w:color="auto" w:fill="FFFFFF"/>
+        </w:rPr>
+        <w:br/>
+      </w:r>
+      <w:r>
+        <w:rPr>
+          <w:rFonts w:cstheme="minorHAnsi"/>
+          <w:color w:val="333333"/>
+          <w:sz w:val="24"/>
+          <w:szCs w:val="24"/>
+          <w:shd w:val="clear" w:color="auto" w:fill="FFFFFF"/>
+        </w:rPr>
+        <w:br/>
+        <w:t xml:space="preserve">    public void </w:t>
+      </w:r>
+      <w:proofErr w:type="spellStart"/>
+      <w:r>
+        <w:rPr>
+          <w:rFonts w:cstheme="minorHAnsi"/>
+          <w:color w:val="333333"/>
+          <w:sz w:val="24"/>
+          <w:szCs w:val="24"/>
+          <w:shd w:val="clear" w:color="auto" w:fill="FFFFFF"/>
+        </w:rPr>
+        <w:t>setKey</w:t>
+      </w:r>
+      <w:proofErr w:type="spellEnd"/>
+      <w:r>
+        <w:rPr>
+          <w:rFonts w:cstheme="minorHAnsi"/>
+          <w:color w:val="333333"/>
+          <w:sz w:val="24"/>
+          <w:szCs w:val="24"/>
+          <w:shd w:val="clear" w:color="auto" w:fill="FFFFFF"/>
+        </w:rPr>
+        <w:t>(String key) {</w:t>
       </w:r>
       <w:r>
         <w:rPr>
@@ -5866,6 +6266,604 @@
         </w:rPr>
         <w:br/>
         <w:t xml:space="preserve">        </w:t>
+      </w:r>
+      <w:proofErr w:type="spellStart"/>
+      <w:r>
+        <w:rPr>
+          <w:rFonts w:cstheme="minorHAnsi"/>
+          <w:color w:val="333333"/>
+          <w:sz w:val="24"/>
+          <w:szCs w:val="24"/>
+          <w:shd w:val="clear" w:color="auto" w:fill="FFFFFF"/>
+        </w:rPr>
+        <w:t>this.key</w:t>
+      </w:r>
+      <w:proofErr w:type="spellEnd"/>
+      <w:r>
+        <w:rPr>
+          <w:rFonts w:cstheme="minorHAnsi"/>
+          <w:color w:val="333333"/>
+          <w:sz w:val="24"/>
+          <w:szCs w:val="24"/>
+          <w:shd w:val="clear" w:color="auto" w:fill="FFFFFF"/>
+        </w:rPr>
+        <w:t xml:space="preserve"> = key;</w:t>
+      </w:r>
+      <w:r>
+        <w:rPr>
+          <w:rFonts w:cstheme="minorHAnsi"/>
+          <w:color w:val="333333"/>
+          <w:sz w:val="24"/>
+          <w:szCs w:val="24"/>
+          <w:shd w:val="clear" w:color="auto" w:fill="FFFFFF"/>
+        </w:rPr>
+        <w:br/>
+        <w:t xml:space="preserve">    }</w:t>
+      </w:r>
+      <w:r>
+        <w:rPr>
+          <w:rFonts w:cstheme="minorHAnsi"/>
+          <w:color w:val="333333"/>
+          <w:sz w:val="24"/>
+          <w:szCs w:val="24"/>
+          <w:shd w:val="clear" w:color="auto" w:fill="FFFFFF"/>
+        </w:rPr>
+        <w:br/>
+      </w:r>
+      <w:r>
+        <w:rPr>
+          <w:rFonts w:cstheme="minorHAnsi"/>
+          <w:color w:val="333333"/>
+          <w:sz w:val="24"/>
+          <w:szCs w:val="24"/>
+          <w:shd w:val="clear" w:color="auto" w:fill="FFFFFF"/>
+        </w:rPr>
+        <w:br/>
+        <w:t xml:space="preserve">    public T </w:t>
+      </w:r>
+      <w:proofErr w:type="spellStart"/>
+      <w:r>
+        <w:rPr>
+          <w:rFonts w:cstheme="minorHAnsi"/>
+          <w:color w:val="333333"/>
+          <w:sz w:val="24"/>
+          <w:szCs w:val="24"/>
+          <w:shd w:val="clear" w:color="auto" w:fill="FFFFFF"/>
+        </w:rPr>
+        <w:t>getValue</w:t>
+      </w:r>
+      <w:proofErr w:type="spellEnd"/>
+      <w:r>
+        <w:rPr>
+          <w:rFonts w:cstheme="minorHAnsi"/>
+          <w:color w:val="333333"/>
+          <w:sz w:val="24"/>
+          <w:szCs w:val="24"/>
+          <w:shd w:val="clear" w:color="auto" w:fill="FFFFFF"/>
+        </w:rPr>
+        <w:t>() {</w:t>
+      </w:r>
+      <w:r>
+        <w:rPr>
+          <w:rFonts w:cstheme="minorHAnsi"/>
+          <w:color w:val="333333"/>
+          <w:sz w:val="24"/>
+          <w:szCs w:val="24"/>
+          <w:shd w:val="clear" w:color="auto" w:fill="FFFFFF"/>
+        </w:rPr>
+        <w:br/>
+        <w:t xml:space="preserve">        return value;</w:t>
+      </w:r>
+      <w:r>
+        <w:rPr>
+          <w:rFonts w:cstheme="minorHAnsi"/>
+          <w:color w:val="333333"/>
+          <w:sz w:val="24"/>
+          <w:szCs w:val="24"/>
+          <w:shd w:val="clear" w:color="auto" w:fill="FFFFFF"/>
+        </w:rPr>
+        <w:br/>
+        <w:t xml:space="preserve">    }</w:t>
+      </w:r>
+      <w:r>
+        <w:rPr>
+          <w:rFonts w:cstheme="minorHAnsi"/>
+          <w:color w:val="333333"/>
+          <w:sz w:val="24"/>
+          <w:szCs w:val="24"/>
+          <w:shd w:val="clear" w:color="auto" w:fill="FFFFFF"/>
+        </w:rPr>
+        <w:br/>
+      </w:r>
+      <w:r>
+        <w:rPr>
+          <w:rFonts w:cstheme="minorHAnsi"/>
+          <w:color w:val="333333"/>
+          <w:sz w:val="24"/>
+          <w:szCs w:val="24"/>
+          <w:shd w:val="clear" w:color="auto" w:fill="FFFFFF"/>
+        </w:rPr>
+        <w:br/>
+        <w:t xml:space="preserve">    public void </w:t>
+      </w:r>
+      <w:proofErr w:type="spellStart"/>
+      <w:r>
+        <w:rPr>
+          <w:rFonts w:cstheme="minorHAnsi"/>
+          <w:color w:val="333333"/>
+          <w:sz w:val="24"/>
+          <w:szCs w:val="24"/>
+          <w:shd w:val="clear" w:color="auto" w:fill="FFFFFF"/>
+        </w:rPr>
+        <w:t>setValue</w:t>
+      </w:r>
+      <w:proofErr w:type="spellEnd"/>
+      <w:r>
+        <w:rPr>
+          <w:rFonts w:cstheme="minorHAnsi"/>
+          <w:color w:val="333333"/>
+          <w:sz w:val="24"/>
+          <w:szCs w:val="24"/>
+          <w:shd w:val="clear" w:color="auto" w:fill="FFFFFF"/>
+        </w:rPr>
+        <w:t>(T value) throws Exception {</w:t>
+      </w:r>
+      <w:r>
+        <w:rPr>
+          <w:rFonts w:cstheme="minorHAnsi"/>
+          <w:color w:val="333333"/>
+          <w:sz w:val="24"/>
+          <w:szCs w:val="24"/>
+          <w:shd w:val="clear" w:color="auto" w:fill="FFFFFF"/>
+        </w:rPr>
+        <w:br/>
+        <w:t xml:space="preserve">            if(</w:t>
+      </w:r>
+      <w:proofErr w:type="spellStart"/>
+      <w:r>
+        <w:rPr>
+          <w:rFonts w:cstheme="minorHAnsi"/>
+          <w:color w:val="333333"/>
+          <w:sz w:val="24"/>
+          <w:szCs w:val="24"/>
+          <w:shd w:val="clear" w:color="auto" w:fill="FFFFFF"/>
+        </w:rPr>
+        <w:t>value.getClass</w:t>
+      </w:r>
+      <w:proofErr w:type="spellEnd"/>
+      <w:r>
+        <w:rPr>
+          <w:rFonts w:cstheme="minorHAnsi"/>
+          <w:color w:val="333333"/>
+          <w:sz w:val="24"/>
+          <w:szCs w:val="24"/>
+          <w:shd w:val="clear" w:color="auto" w:fill="FFFFFF"/>
+        </w:rPr>
+        <w:t xml:space="preserve">() == </w:t>
+      </w:r>
+      <w:proofErr w:type="spellStart"/>
+      <w:r>
+        <w:rPr>
+          <w:rFonts w:cstheme="minorHAnsi"/>
+          <w:color w:val="333333"/>
+          <w:sz w:val="24"/>
+          <w:szCs w:val="24"/>
+          <w:shd w:val="clear" w:color="auto" w:fill="FFFFFF"/>
+        </w:rPr>
+        <w:t>String.class</w:t>
+      </w:r>
+      <w:proofErr w:type="spellEnd"/>
+      <w:r>
+        <w:rPr>
+          <w:rFonts w:cstheme="minorHAnsi"/>
+          <w:color w:val="333333"/>
+          <w:sz w:val="24"/>
+          <w:szCs w:val="24"/>
+          <w:shd w:val="clear" w:color="auto" w:fill="FFFFFF"/>
+        </w:rPr>
+        <w:t xml:space="preserve"> || </w:t>
+      </w:r>
+      <w:proofErr w:type="spellStart"/>
+      <w:r>
+        <w:rPr>
+          <w:rFonts w:cstheme="minorHAnsi"/>
+          <w:color w:val="333333"/>
+          <w:sz w:val="24"/>
+          <w:szCs w:val="24"/>
+          <w:shd w:val="clear" w:color="auto" w:fill="FFFFFF"/>
+        </w:rPr>
+        <w:t>value.getClass</w:t>
+      </w:r>
+      <w:proofErr w:type="spellEnd"/>
+      <w:r>
+        <w:rPr>
+          <w:rFonts w:cstheme="minorHAnsi"/>
+          <w:color w:val="333333"/>
+          <w:sz w:val="24"/>
+          <w:szCs w:val="24"/>
+          <w:shd w:val="clear" w:color="auto" w:fill="FFFFFF"/>
+        </w:rPr>
+        <w:t xml:space="preserve">() == </w:t>
+      </w:r>
+      <w:proofErr w:type="spellStart"/>
+      <w:r>
+        <w:rPr>
+          <w:rFonts w:cstheme="minorHAnsi"/>
+          <w:color w:val="333333"/>
+          <w:sz w:val="24"/>
+          <w:szCs w:val="24"/>
+          <w:shd w:val="clear" w:color="auto" w:fill="FFFFFF"/>
+        </w:rPr>
+        <w:t>java.util.Date.class</w:t>
+      </w:r>
+      <w:proofErr w:type="spellEnd"/>
+      <w:r>
+        <w:rPr>
+          <w:rFonts w:cstheme="minorHAnsi"/>
+          <w:color w:val="333333"/>
+          <w:sz w:val="24"/>
+          <w:szCs w:val="24"/>
+          <w:shd w:val="clear" w:color="auto" w:fill="FFFFFF"/>
+        </w:rPr>
+        <w:t>)</w:t>
+      </w:r>
+      <w:r>
+        <w:rPr>
+          <w:rFonts w:cstheme="minorHAnsi"/>
+          <w:color w:val="333333"/>
+          <w:sz w:val="24"/>
+          <w:szCs w:val="24"/>
+          <w:shd w:val="clear" w:color="auto" w:fill="FFFFFF"/>
+        </w:rPr>
+        <w:br/>
+        <w:t xml:space="preserve">            {</w:t>
+      </w:r>
+      <w:r>
+        <w:rPr>
+          <w:rFonts w:cstheme="minorHAnsi"/>
+          <w:color w:val="333333"/>
+          <w:sz w:val="24"/>
+          <w:szCs w:val="24"/>
+          <w:shd w:val="clear" w:color="auto" w:fill="FFFFFF"/>
+        </w:rPr>
+        <w:br/>
+        <w:t xml:space="preserve">                </w:t>
+      </w:r>
+      <w:proofErr w:type="spellStart"/>
+      <w:r>
+        <w:rPr>
+          <w:rFonts w:cstheme="minorHAnsi"/>
+          <w:color w:val="333333"/>
+          <w:sz w:val="24"/>
+          <w:szCs w:val="24"/>
+          <w:shd w:val="clear" w:color="auto" w:fill="FFFFFF"/>
+        </w:rPr>
+        <w:t>this.value</w:t>
+      </w:r>
+      <w:proofErr w:type="spellEnd"/>
+      <w:r>
+        <w:rPr>
+          <w:rFonts w:cstheme="minorHAnsi"/>
+          <w:color w:val="333333"/>
+          <w:sz w:val="24"/>
+          <w:szCs w:val="24"/>
+          <w:shd w:val="clear" w:color="auto" w:fill="FFFFFF"/>
+        </w:rPr>
+        <w:t xml:space="preserve"> = value;</w:t>
+      </w:r>
+      <w:r>
+        <w:rPr>
+          <w:rFonts w:cstheme="minorHAnsi"/>
+          <w:color w:val="333333"/>
+          <w:sz w:val="24"/>
+          <w:szCs w:val="24"/>
+          <w:shd w:val="clear" w:color="auto" w:fill="FFFFFF"/>
+        </w:rPr>
+        <w:br/>
+        <w:t xml:space="preserve">            }</w:t>
+      </w:r>
+      <w:r>
+        <w:rPr>
+          <w:rFonts w:cstheme="minorHAnsi"/>
+          <w:color w:val="333333"/>
+          <w:sz w:val="24"/>
+          <w:szCs w:val="24"/>
+          <w:shd w:val="clear" w:color="auto" w:fill="FFFFFF"/>
+        </w:rPr>
+        <w:br/>
+        <w:t xml:space="preserve">            else{</w:t>
+      </w:r>
+      <w:r>
+        <w:rPr>
+          <w:rFonts w:cstheme="minorHAnsi"/>
+          <w:color w:val="333333"/>
+          <w:sz w:val="24"/>
+          <w:szCs w:val="24"/>
+          <w:shd w:val="clear" w:color="auto" w:fill="FFFFFF"/>
+        </w:rPr>
+        <w:br/>
+        <w:t xml:space="preserve">                throw new </w:t>
+      </w:r>
+      <w:proofErr w:type="spellStart"/>
+      <w:r>
+        <w:rPr>
+          <w:rFonts w:cstheme="minorHAnsi"/>
+          <w:color w:val="333333"/>
+          <w:sz w:val="24"/>
+          <w:szCs w:val="24"/>
+          <w:shd w:val="clear" w:color="auto" w:fill="FFFFFF"/>
+        </w:rPr>
+        <w:t>InvalidTypeException</w:t>
+      </w:r>
+      <w:proofErr w:type="spellEnd"/>
+      <w:r>
+        <w:rPr>
+          <w:rFonts w:cstheme="minorHAnsi"/>
+          <w:color w:val="333333"/>
+          <w:sz w:val="24"/>
+          <w:szCs w:val="24"/>
+          <w:shd w:val="clear" w:color="auto" w:fill="FFFFFF"/>
+        </w:rPr>
+        <w:t>("Only accept String or Date");</w:t>
+      </w:r>
+      <w:r>
+        <w:rPr>
+          <w:rFonts w:cstheme="minorHAnsi"/>
+          <w:color w:val="333333"/>
+          <w:sz w:val="24"/>
+          <w:szCs w:val="24"/>
+          <w:shd w:val="clear" w:color="auto" w:fill="FFFFFF"/>
+        </w:rPr>
+        <w:br/>
+        <w:t xml:space="preserve">            }</w:t>
+      </w:r>
+      <w:r>
+        <w:rPr>
+          <w:rFonts w:cstheme="minorHAnsi"/>
+          <w:color w:val="333333"/>
+          <w:sz w:val="24"/>
+          <w:szCs w:val="24"/>
+          <w:shd w:val="clear" w:color="auto" w:fill="FFFFFF"/>
+        </w:rPr>
+        <w:br/>
+        <w:t xml:space="preserve">    }</w:t>
+      </w:r>
+      <w:r>
+        <w:rPr>
+          <w:rFonts w:cstheme="minorHAnsi"/>
+          <w:color w:val="333333"/>
+          <w:sz w:val="24"/>
+          <w:szCs w:val="24"/>
+          <w:shd w:val="clear" w:color="auto" w:fill="FFFFFF"/>
+        </w:rPr>
+        <w:br/>
+        <w:t>}</w:t>
+      </w:r>
+    </w:p>
+    <w:p>
+      <w:pPr>
+        <w:rPr>
+          <w:rFonts w:cstheme="minorHAnsi"/>
+          <w:color w:val="333333"/>
+          <w:sz w:val="24"/>
+          <w:szCs w:val="24"/>
+          <w:shd w:val="clear" w:color="auto" w:fill="FFFFFF"/>
+        </w:rPr>
+      </w:pPr>
+    </w:p>
+    <w:p>
+      <w:pPr>
+        <w:rPr>
+          <w:rFonts w:cstheme="minorHAnsi"/>
+          <w:b/>
+          <w:bCs/>
+          <w:color w:val="333333"/>
+          <w:sz w:val="24"/>
+          <w:szCs w:val="24"/>
+          <w:u w:val="single"/>
+          <w:shd w:val="clear" w:color="auto" w:fill="FFFFFF"/>
+        </w:rPr>
+      </w:pPr>
+      <w:r>
+        <w:rPr>
+          <w:rFonts w:cstheme="minorHAnsi"/>
+          <w:b/>
+          <w:bCs/>
+          <w:color w:val="333333"/>
+          <w:sz w:val="26"/>
+          <w:szCs w:val="26"/>
+          <w:u w:val="single"/>
+          <w:shd w:val="clear" w:color="auto" w:fill="FFFFFF"/>
+        </w:rPr>
+        <w:t>Output:</w:t>
+      </w:r>
+    </w:p>
+    <w:p>
+      <w:pPr>
+        <w:rPr>
+          <w:rFonts w:cstheme="minorHAnsi"/>
+          <w:b/>
+          <w:bCs/>
+          <w:color w:val="333333"/>
+          <w:sz w:val="24"/>
+          <w:szCs w:val="24"/>
+          <w:u w:val="single"/>
+          <w:shd w:val="clear" w:color="auto" w:fill="FFFFFF"/>
+        </w:rPr>
+      </w:pPr>
+      <w:r>
+        <w:rPr>
+          <w:noProof/>
+        </w:rPr>
+        <w:drawing>
+          <wp:inline distT="0" distB="0" distL="0" distR="0" wp14:anchorId="460A8E0E" wp14:editId="67AE4905">
+            <wp:extent cx="5298440" cy="742950"/>
+            <wp:effectExtent l="0" t="0" r="0" b="0"/>
+            <wp:docPr id="4" name="Picture 4"/>
+            <wp:cNvGraphicFramePr>
+              <a:graphicFrameLocks xmlns:a="http://schemas.openxmlformats.org/drawingml/2006/main" noChangeAspect="1"/>
+            </wp:cNvGraphicFramePr>
+            <a:graphic xmlns:a="http://schemas.openxmlformats.org/drawingml/2006/main">
+              <a:graphicData uri="http://schemas.openxmlformats.org/drawingml/2006/picture">
+                <pic:pic xmlns:pic="http://schemas.openxmlformats.org/drawingml/2006/picture">
+                  <pic:nvPicPr>
+                    <pic:cNvPr id="0" name="Picture 5"/>
+                    <pic:cNvPicPr>
+                      <a:picLocks noChangeAspect="1" noChangeArrowheads="1"/>
+                    </pic:cNvPicPr>
+                  </pic:nvPicPr>
+                  <pic:blipFill>
+                    <a:blip r:embed="rId14">
+                      <a:extLst>
+                        <a:ext uri="{28A0092B-C50C-407E-A947-70E740481C1C}">
+                          <a14:useLocalDpi xmlns:a14="http://schemas.microsoft.com/office/drawing/2010/main" val="0"/>
+                        </a:ext>
+                      </a:extLst>
+                    </a:blip>
+                    <a:srcRect l="6458" t="50066" r="62003" b="42114"/>
+                    <a:stretch>
+                      <a:fillRect/>
+                    </a:stretch>
+                  </pic:blipFill>
+                  <pic:spPr bwMode="auto">
+                    <a:xfrm>
+                      <a:off x="0" y="0"/>
+                      <a:ext cx="5298440" cy="742950"/>
+                    </a:xfrm>
+                    <a:prstGeom prst="rect">
+                      <a:avLst/>
+                    </a:prstGeom>
+                    <a:noFill/>
+                    <a:ln>
+                      <a:noFill/>
+                    </a:ln>
+                  </pic:spPr>
+                </pic:pic>
+              </a:graphicData>
+            </a:graphic>
+          </wp:inline>
+        </w:drawing>
+      </w:r>
+      <w:r>
+        <w:rPr>
+          <w:rFonts w:cstheme="minorHAnsi"/>
+          <w:b/>
+          <w:bCs/>
+          <w:color w:val="333333"/>
+          <w:sz w:val="24"/>
+          <w:szCs w:val="24"/>
+          <w:u w:val="single"/>
+          <w:shd w:val="clear" w:color="auto" w:fill="FFFFFF"/>
+        </w:rPr>
+        <w:br/>
+      </w:r>
+      <w:r>
+        <w:rPr>
+          <w:rFonts w:cstheme="minorHAnsi"/>
+          <w:b/>
+          <w:bCs/>
+          <w:color w:val="333333"/>
+          <w:sz w:val="24"/>
+          <w:szCs w:val="24"/>
+          <w:u w:val="single"/>
+          <w:shd w:val="clear" w:color="auto" w:fill="FFFFFF"/>
+        </w:rPr>
+        <w:br/>
+        <w:t xml:space="preserve">Trying to add </w:t>
+      </w:r>
+      <w:proofErr w:type="gramStart"/>
+      <w:r>
+        <w:rPr>
+          <w:rFonts w:cstheme="minorHAnsi"/>
+          <w:b/>
+          <w:bCs/>
+          <w:color w:val="333333"/>
+          <w:sz w:val="24"/>
+          <w:szCs w:val="24"/>
+          <w:u w:val="single"/>
+          <w:shd w:val="clear" w:color="auto" w:fill="FFFFFF"/>
+        </w:rPr>
+        <w:t>non String</w:t>
+      </w:r>
+      <w:proofErr w:type="gramEnd"/>
+      <w:r>
+        <w:rPr>
+          <w:rFonts w:cstheme="minorHAnsi"/>
+          <w:b/>
+          <w:bCs/>
+          <w:color w:val="333333"/>
+          <w:sz w:val="24"/>
+          <w:szCs w:val="24"/>
+          <w:u w:val="single"/>
+          <w:shd w:val="clear" w:color="auto" w:fill="FFFFFF"/>
+        </w:rPr>
+        <w:t xml:space="preserve"> and Date data in pair</w:t>
+      </w:r>
+      <w:r>
+        <w:rPr>
+          <w:rFonts w:cstheme="minorHAnsi"/>
+          <w:b/>
+          <w:bCs/>
+          <w:color w:val="333333"/>
+          <w:sz w:val="24"/>
+          <w:szCs w:val="24"/>
+          <w:u w:val="single"/>
+          <w:shd w:val="clear" w:color="auto" w:fill="FFFFFF"/>
+        </w:rPr>
+        <w:br/>
+      </w:r>
+    </w:p>
+    <w:p>
+      <w:pPr>
+        <w:rPr>
+          <w:rFonts w:cstheme="minorHAnsi"/>
+          <w:color w:val="333333"/>
+          <w:sz w:val="24"/>
+          <w:szCs w:val="24"/>
+          <w:shd w:val="clear" w:color="auto" w:fill="FFFFFF"/>
+        </w:rPr>
+      </w:pPr>
+      <w:r>
+        <w:rPr>
+          <w:rFonts w:cstheme="minorHAnsi"/>
+          <w:color w:val="333333"/>
+          <w:sz w:val="24"/>
+          <w:szCs w:val="24"/>
+          <w:shd w:val="clear" w:color="auto" w:fill="FFFFFF"/>
+        </w:rPr>
+        <w:t>Pair&lt;Integer&gt; obj3 = new Pair&lt;&gt;();</w:t>
+      </w:r>
+      <w:r>
+        <w:rPr>
+          <w:rFonts w:cstheme="minorHAnsi"/>
+          <w:color w:val="333333"/>
+          <w:sz w:val="24"/>
+          <w:szCs w:val="24"/>
+          <w:shd w:val="clear" w:color="auto" w:fill="FFFFFF"/>
+        </w:rPr>
+        <w:br/>
+        <w:t>obj3.setKey("text");</w:t>
+      </w:r>
+      <w:r>
+        <w:rPr>
+          <w:rFonts w:cstheme="minorHAnsi"/>
+          <w:color w:val="333333"/>
+          <w:sz w:val="24"/>
+          <w:szCs w:val="24"/>
+          <w:shd w:val="clear" w:color="auto" w:fill="FFFFFF"/>
+        </w:rPr>
+        <w:br/>
+        <w:t xml:space="preserve">obj3.setValue(123); // exception will be thrown </w:t>
+      </w:r>
+      <w:r>
+        <w:rPr>
+          <w:rFonts w:cstheme="minorHAnsi"/>
+          <w:color w:val="333333"/>
+          <w:sz w:val="24"/>
+          <w:szCs w:val="24"/>
+          <w:shd w:val="clear" w:color="auto" w:fill="FFFFFF"/>
+        </w:rPr>
+        <w:br/>
       </w:r>
       <w:proofErr w:type="spellStart"/>
       <w:r>
@@ -5909,39 +6907,29 @@
           <w:szCs w:val="24"/>
           <w:shd w:val="clear" w:color="auto" w:fill="FFFFFF"/>
         </w:rPr>
-        <w:t>(myObj2.getKey() + " " + myObj2.getValue());</w:t>
-      </w:r>
-      <w:r>
-        <w:rPr>
-          <w:rFonts w:cstheme="minorHAnsi"/>
-          <w:color w:val="333333"/>
-          <w:sz w:val="24"/>
-          <w:szCs w:val="24"/>
-          <w:shd w:val="clear" w:color="auto" w:fill="FFFFFF"/>
-        </w:rPr>
-        <w:br/>
-      </w:r>
-      <w:r>
-        <w:rPr>
-          <w:rFonts w:cstheme="minorHAnsi"/>
-          <w:color w:val="333333"/>
-          <w:sz w:val="24"/>
-          <w:szCs w:val="24"/>
-          <w:shd w:val="clear" w:color="auto" w:fill="FFFFFF"/>
-        </w:rPr>
-        <w:br/>
-        <w:t xml:space="preserve">    }</w:t>
-      </w:r>
-      <w:r>
-        <w:rPr>
-          <w:rFonts w:cstheme="minorHAnsi"/>
-          <w:color w:val="333333"/>
-          <w:sz w:val="24"/>
-          <w:szCs w:val="24"/>
-          <w:shd w:val="clear" w:color="auto" w:fill="FFFFFF"/>
-        </w:rPr>
-        <w:br/>
-        <w:t>}</w:t>
+        <w:t>("Key: " + obj3.getKey</w:t>
+      </w:r>
+      <w:proofErr w:type="gramStart"/>
+      <w:r>
+        <w:rPr>
+          <w:rFonts w:cstheme="minorHAnsi"/>
+          <w:color w:val="333333"/>
+          <w:sz w:val="24"/>
+          <w:szCs w:val="24"/>
+          <w:shd w:val="clear" w:color="auto" w:fill="FFFFFF"/>
+        </w:rPr>
+        <w:t>()+</w:t>
+      </w:r>
+      <w:proofErr w:type="gramEnd"/>
+      <w:r>
+        <w:rPr>
+          <w:rFonts w:cstheme="minorHAnsi"/>
+          <w:color w:val="333333"/>
+          <w:sz w:val="24"/>
+          <w:szCs w:val="24"/>
+          <w:shd w:val="clear" w:color="auto" w:fill="FFFFFF"/>
+        </w:rPr>
+        <w:t xml:space="preserve"> " , Value: " + obj3.getValue());</w:t>
       </w:r>
     </w:p>
     <w:p>
@@ -5951,24 +6939,39 @@
           <w:b/>
           <w:bCs/>
           <w:color w:val="333333"/>
-          <w:sz w:val="26"/>
-          <w:szCs w:val="26"/>
+          <w:sz w:val="24"/>
+          <w:szCs w:val="24"/>
           <w:u w:val="single"/>
           <w:shd w:val="clear" w:color="auto" w:fill="FFFFFF"/>
         </w:rPr>
       </w:pPr>
-      <w:r>
+    </w:p>
+    <w:p>
+      <w:pPr>
         <w:rPr>
           <w:rFonts w:cstheme="minorHAnsi"/>
           <w:b/>
           <w:bCs/>
           <w:color w:val="333333"/>
-          <w:sz w:val="26"/>
-          <w:szCs w:val="26"/>
+          <w:sz w:val="24"/>
+          <w:szCs w:val="24"/>
           <w:u w:val="single"/>
           <w:shd w:val="clear" w:color="auto" w:fill="FFFFFF"/>
         </w:rPr>
-        <w:br/>
+      </w:pPr>
+      <w:r>
+        <w:rPr>
+          <w:rFonts w:cstheme="minorHAnsi"/>
+          <w:b/>
+          <w:bCs/>
+          <w:color w:val="333333"/>
+          <w:sz w:val="24"/>
+          <w:szCs w:val="24"/>
+          <w:u w:val="single"/>
+          <w:shd w:val="clear" w:color="auto" w:fill="FFFFFF"/>
+        </w:rPr>
+        <w:lastRenderedPageBreak/>
+        <w:t>Output:</w:t>
       </w:r>
     </w:p>
     <w:p>
@@ -5978,688 +6981,19 @@
           <w:b/>
           <w:bCs/>
           <w:color w:val="333333"/>
-          <w:sz w:val="26"/>
-          <w:szCs w:val="26"/>
+          <w:sz w:val="24"/>
+          <w:szCs w:val="24"/>
           <w:u w:val="single"/>
           <w:shd w:val="clear" w:color="auto" w:fill="FFFFFF"/>
         </w:rPr>
       </w:pPr>
-    </w:p>
-    <w:p>
-      <w:pPr>
-        <w:rPr>
-          <w:rFonts w:cstheme="minorHAnsi"/>
-          <w:b/>
-          <w:bCs/>
-          <w:color w:val="333333"/>
-          <w:sz w:val="26"/>
-          <w:szCs w:val="26"/>
-          <w:u w:val="single"/>
-          <w:shd w:val="clear" w:color="auto" w:fill="FFFFFF"/>
-        </w:rPr>
-      </w:pPr>
-    </w:p>
-    <w:p>
-      <w:pPr>
-        <w:rPr>
-          <w:rFonts w:cstheme="minorHAnsi"/>
-          <w:color w:val="333333"/>
-          <w:sz w:val="24"/>
-          <w:szCs w:val="24"/>
-          <w:shd w:val="clear" w:color="auto" w:fill="FFFFFF"/>
-        </w:rPr>
-      </w:pPr>
-      <w:r>
-        <w:rPr>
-          <w:rFonts w:cstheme="minorHAnsi"/>
-          <w:b/>
-          <w:bCs/>
-          <w:color w:val="333333"/>
-          <w:sz w:val="26"/>
-          <w:szCs w:val="26"/>
-          <w:u w:val="single"/>
-          <w:shd w:val="clear" w:color="auto" w:fill="FFFFFF"/>
-        </w:rPr>
-        <w:lastRenderedPageBreak/>
-        <w:t>Pair.java</w:t>
-      </w:r>
-      <w:r>
-        <w:rPr>
-          <w:rFonts w:cstheme="minorHAnsi"/>
-          <w:color w:val="333333"/>
-          <w:sz w:val="24"/>
-          <w:szCs w:val="24"/>
-          <w:shd w:val="clear" w:color="auto" w:fill="FFFFFF"/>
-        </w:rPr>
-        <w:br/>
-      </w:r>
-      <w:r>
-        <w:rPr>
-          <w:rFonts w:cstheme="minorHAnsi"/>
-          <w:color w:val="333333"/>
-          <w:sz w:val="24"/>
-          <w:szCs w:val="24"/>
-          <w:shd w:val="clear" w:color="auto" w:fill="FFFFFF"/>
-        </w:rPr>
-        <w:t xml:space="preserve">package </w:t>
-      </w:r>
-      <w:proofErr w:type="spellStart"/>
-      <w:r>
-        <w:rPr>
-          <w:rFonts w:cstheme="minorHAnsi"/>
-          <w:color w:val="333333"/>
-          <w:sz w:val="24"/>
-          <w:szCs w:val="24"/>
-          <w:shd w:val="clear" w:color="auto" w:fill="FFFFFF"/>
-        </w:rPr>
-        <w:t>StringAndDatePair</w:t>
-      </w:r>
-      <w:proofErr w:type="spellEnd"/>
-      <w:r>
-        <w:rPr>
-          <w:rFonts w:cstheme="minorHAnsi"/>
-          <w:color w:val="333333"/>
-          <w:sz w:val="24"/>
-          <w:szCs w:val="24"/>
-          <w:shd w:val="clear" w:color="auto" w:fill="FFFFFF"/>
-        </w:rPr>
-        <w:t>;</w:t>
-      </w:r>
-      <w:r>
-        <w:rPr>
-          <w:rFonts w:cstheme="minorHAnsi"/>
-          <w:color w:val="333333"/>
-          <w:sz w:val="24"/>
-          <w:szCs w:val="24"/>
-          <w:shd w:val="clear" w:color="auto" w:fill="FFFFFF"/>
-        </w:rPr>
-        <w:br/>
-        <w:t xml:space="preserve">import </w:t>
-      </w:r>
-      <w:proofErr w:type="spellStart"/>
-      <w:r>
-        <w:rPr>
-          <w:rFonts w:cstheme="minorHAnsi"/>
-          <w:color w:val="333333"/>
-          <w:sz w:val="24"/>
-          <w:szCs w:val="24"/>
-          <w:shd w:val="clear" w:color="auto" w:fill="FFFFFF"/>
-        </w:rPr>
-        <w:t>java.util.Date</w:t>
-      </w:r>
-      <w:proofErr w:type="spellEnd"/>
-      <w:r>
-        <w:rPr>
-          <w:rFonts w:cstheme="minorHAnsi"/>
-          <w:color w:val="333333"/>
-          <w:sz w:val="24"/>
-          <w:szCs w:val="24"/>
-          <w:shd w:val="clear" w:color="auto" w:fill="FFFFFF"/>
-        </w:rPr>
-        <w:t>;</w:t>
-      </w:r>
-      <w:r>
-        <w:rPr>
-          <w:rFonts w:cstheme="minorHAnsi"/>
-          <w:color w:val="333333"/>
-          <w:sz w:val="24"/>
-          <w:szCs w:val="24"/>
-          <w:shd w:val="clear" w:color="auto" w:fill="FFFFFF"/>
-        </w:rPr>
-        <w:br/>
-      </w:r>
-      <w:r>
-        <w:rPr>
-          <w:rFonts w:cstheme="minorHAnsi"/>
-          <w:color w:val="333333"/>
-          <w:sz w:val="24"/>
-          <w:szCs w:val="24"/>
-          <w:shd w:val="clear" w:color="auto" w:fill="FFFFFF"/>
-        </w:rPr>
-        <w:br/>
-        <w:t>public class Pair &lt;T extends Date,T1 extends String&gt;{</w:t>
-      </w:r>
-      <w:r>
-        <w:rPr>
-          <w:rFonts w:cstheme="minorHAnsi"/>
-          <w:color w:val="333333"/>
-          <w:sz w:val="24"/>
-          <w:szCs w:val="24"/>
-          <w:shd w:val="clear" w:color="auto" w:fill="FFFFFF"/>
-        </w:rPr>
-        <w:br/>
-        <w:t xml:space="preserve">    private String key ;</w:t>
-      </w:r>
-      <w:r>
-        <w:rPr>
-          <w:rFonts w:cstheme="minorHAnsi"/>
-          <w:color w:val="333333"/>
-          <w:sz w:val="24"/>
-          <w:szCs w:val="24"/>
-          <w:shd w:val="clear" w:color="auto" w:fill="FFFFFF"/>
-        </w:rPr>
-        <w:br/>
-        <w:t xml:space="preserve">    private T value ;</w:t>
-      </w:r>
-      <w:r>
-        <w:rPr>
-          <w:rFonts w:cstheme="minorHAnsi"/>
-          <w:color w:val="333333"/>
-          <w:sz w:val="24"/>
-          <w:szCs w:val="24"/>
-          <w:shd w:val="clear" w:color="auto" w:fill="FFFFFF"/>
-        </w:rPr>
-        <w:br/>
-        <w:t xml:space="preserve">    private T1 value1;</w:t>
-      </w:r>
-      <w:r>
-        <w:rPr>
-          <w:rFonts w:cstheme="minorHAnsi"/>
-          <w:color w:val="333333"/>
-          <w:sz w:val="24"/>
-          <w:szCs w:val="24"/>
-          <w:shd w:val="clear" w:color="auto" w:fill="FFFFFF"/>
-        </w:rPr>
-        <w:br/>
-      </w:r>
-      <w:r>
-        <w:rPr>
-          <w:rFonts w:cstheme="minorHAnsi"/>
-          <w:color w:val="333333"/>
-          <w:sz w:val="24"/>
-          <w:szCs w:val="24"/>
-          <w:shd w:val="clear" w:color="auto" w:fill="FFFFFF"/>
-        </w:rPr>
-        <w:br/>
-        <w:t xml:space="preserve">    public void </w:t>
-      </w:r>
-      <w:proofErr w:type="spellStart"/>
-      <w:r>
-        <w:rPr>
-          <w:rFonts w:cstheme="minorHAnsi"/>
-          <w:color w:val="333333"/>
-          <w:sz w:val="24"/>
-          <w:szCs w:val="24"/>
-          <w:shd w:val="clear" w:color="auto" w:fill="FFFFFF"/>
-        </w:rPr>
-        <w:t>setKey</w:t>
-      </w:r>
-      <w:proofErr w:type="spellEnd"/>
-      <w:r>
-        <w:rPr>
-          <w:rFonts w:cstheme="minorHAnsi"/>
-          <w:color w:val="333333"/>
-          <w:sz w:val="24"/>
-          <w:szCs w:val="24"/>
-          <w:shd w:val="clear" w:color="auto" w:fill="FFFFFF"/>
-        </w:rPr>
-        <w:t>(String key) {</w:t>
-      </w:r>
-      <w:r>
-        <w:rPr>
-          <w:rFonts w:cstheme="minorHAnsi"/>
-          <w:color w:val="333333"/>
-          <w:sz w:val="24"/>
-          <w:szCs w:val="24"/>
-          <w:shd w:val="clear" w:color="auto" w:fill="FFFFFF"/>
-        </w:rPr>
-        <w:br/>
-        <w:t xml:space="preserve">        </w:t>
-      </w:r>
-      <w:proofErr w:type="spellStart"/>
-      <w:r>
-        <w:rPr>
-          <w:rFonts w:cstheme="minorHAnsi"/>
-          <w:color w:val="333333"/>
-          <w:sz w:val="24"/>
-          <w:szCs w:val="24"/>
-          <w:shd w:val="clear" w:color="auto" w:fill="FFFFFF"/>
-        </w:rPr>
-        <w:t>this.key</w:t>
-      </w:r>
-      <w:proofErr w:type="spellEnd"/>
-      <w:r>
-        <w:rPr>
-          <w:rFonts w:cstheme="minorHAnsi"/>
-          <w:color w:val="333333"/>
-          <w:sz w:val="24"/>
-          <w:szCs w:val="24"/>
-          <w:shd w:val="clear" w:color="auto" w:fill="FFFFFF"/>
-        </w:rPr>
-        <w:t xml:space="preserve"> = key;</w:t>
-      </w:r>
-      <w:r>
-        <w:rPr>
-          <w:rFonts w:cstheme="minorHAnsi"/>
-          <w:color w:val="333333"/>
-          <w:sz w:val="24"/>
-          <w:szCs w:val="24"/>
-          <w:shd w:val="clear" w:color="auto" w:fill="FFFFFF"/>
-        </w:rPr>
-        <w:br/>
-        <w:t xml:space="preserve">    }</w:t>
-      </w:r>
-      <w:r>
-        <w:rPr>
-          <w:rFonts w:cstheme="minorHAnsi"/>
-          <w:color w:val="333333"/>
-          <w:sz w:val="24"/>
-          <w:szCs w:val="24"/>
-          <w:shd w:val="clear" w:color="auto" w:fill="FFFFFF"/>
-        </w:rPr>
-        <w:br/>
-      </w:r>
-      <w:r>
-        <w:rPr>
-          <w:rFonts w:cstheme="minorHAnsi"/>
-          <w:color w:val="333333"/>
-          <w:sz w:val="24"/>
-          <w:szCs w:val="24"/>
-          <w:shd w:val="clear" w:color="auto" w:fill="FFFFFF"/>
-        </w:rPr>
-        <w:br/>
-        <w:t xml:space="preserve">    public void </w:t>
-      </w:r>
-      <w:proofErr w:type="spellStart"/>
-      <w:r>
-        <w:rPr>
-          <w:rFonts w:cstheme="minorHAnsi"/>
-          <w:color w:val="333333"/>
-          <w:sz w:val="24"/>
-          <w:szCs w:val="24"/>
-          <w:shd w:val="clear" w:color="auto" w:fill="FFFFFF"/>
-        </w:rPr>
-        <w:t>setValue</w:t>
-      </w:r>
-      <w:proofErr w:type="spellEnd"/>
-      <w:r>
-        <w:rPr>
-          <w:rFonts w:cstheme="minorHAnsi"/>
-          <w:color w:val="333333"/>
-          <w:sz w:val="24"/>
-          <w:szCs w:val="24"/>
-          <w:shd w:val="clear" w:color="auto" w:fill="FFFFFF"/>
-        </w:rPr>
-        <w:t>(T value)</w:t>
-      </w:r>
-      <w:r>
-        <w:rPr>
-          <w:rFonts w:cstheme="minorHAnsi"/>
-          <w:color w:val="333333"/>
-          <w:sz w:val="24"/>
-          <w:szCs w:val="24"/>
-          <w:shd w:val="clear" w:color="auto" w:fill="FFFFFF"/>
-        </w:rPr>
-        <w:br/>
-        <w:t xml:space="preserve">    {</w:t>
-      </w:r>
-      <w:r>
-        <w:rPr>
-          <w:rFonts w:cstheme="minorHAnsi"/>
-          <w:color w:val="333333"/>
-          <w:sz w:val="24"/>
-          <w:szCs w:val="24"/>
-          <w:shd w:val="clear" w:color="auto" w:fill="FFFFFF"/>
-        </w:rPr>
-        <w:br/>
-        <w:t xml:space="preserve">        </w:t>
-      </w:r>
-      <w:proofErr w:type="spellStart"/>
-      <w:r>
-        <w:rPr>
-          <w:rFonts w:cstheme="minorHAnsi"/>
-          <w:color w:val="333333"/>
-          <w:sz w:val="24"/>
-          <w:szCs w:val="24"/>
-          <w:shd w:val="clear" w:color="auto" w:fill="FFFFFF"/>
-        </w:rPr>
-        <w:t>this.value</w:t>
-      </w:r>
-      <w:proofErr w:type="spellEnd"/>
-      <w:r>
-        <w:rPr>
-          <w:rFonts w:cstheme="minorHAnsi"/>
-          <w:color w:val="333333"/>
-          <w:sz w:val="24"/>
-          <w:szCs w:val="24"/>
-          <w:shd w:val="clear" w:color="auto" w:fill="FFFFFF"/>
-        </w:rPr>
-        <w:t xml:space="preserve"> = value;</w:t>
-      </w:r>
-      <w:r>
-        <w:rPr>
-          <w:rFonts w:cstheme="minorHAnsi"/>
-          <w:color w:val="333333"/>
-          <w:sz w:val="24"/>
-          <w:szCs w:val="24"/>
-          <w:shd w:val="clear" w:color="auto" w:fill="FFFFFF"/>
-        </w:rPr>
-        <w:br/>
-        <w:t xml:space="preserve">    }</w:t>
-      </w:r>
-      <w:r>
-        <w:rPr>
-          <w:rFonts w:cstheme="minorHAnsi"/>
-          <w:color w:val="333333"/>
-          <w:sz w:val="24"/>
-          <w:szCs w:val="24"/>
-          <w:shd w:val="clear" w:color="auto" w:fill="FFFFFF"/>
-        </w:rPr>
-        <w:br/>
-        <w:t xml:space="preserve">    public void </w:t>
-      </w:r>
-      <w:proofErr w:type="spellStart"/>
-      <w:r>
-        <w:rPr>
-          <w:rFonts w:cstheme="minorHAnsi"/>
-          <w:color w:val="333333"/>
-          <w:sz w:val="24"/>
-          <w:szCs w:val="24"/>
-          <w:shd w:val="clear" w:color="auto" w:fill="FFFFFF"/>
-        </w:rPr>
-        <w:t>setValue</w:t>
-      </w:r>
-      <w:proofErr w:type="spellEnd"/>
-      <w:r>
-        <w:rPr>
-          <w:rFonts w:cstheme="minorHAnsi"/>
-          <w:color w:val="333333"/>
-          <w:sz w:val="24"/>
-          <w:szCs w:val="24"/>
-          <w:shd w:val="clear" w:color="auto" w:fill="FFFFFF"/>
-        </w:rPr>
-        <w:t>(T1 value)</w:t>
-      </w:r>
-      <w:r>
-        <w:rPr>
-          <w:rFonts w:cstheme="minorHAnsi"/>
-          <w:color w:val="333333"/>
-          <w:sz w:val="24"/>
-          <w:szCs w:val="24"/>
-          <w:shd w:val="clear" w:color="auto" w:fill="FFFFFF"/>
-        </w:rPr>
-        <w:br/>
-        <w:t xml:space="preserve">    {</w:t>
-      </w:r>
-      <w:r>
-        <w:rPr>
-          <w:rFonts w:cstheme="minorHAnsi"/>
-          <w:color w:val="333333"/>
-          <w:sz w:val="24"/>
-          <w:szCs w:val="24"/>
-          <w:shd w:val="clear" w:color="auto" w:fill="FFFFFF"/>
-        </w:rPr>
-        <w:br/>
-        <w:t xml:space="preserve">        this.value1 = value;</w:t>
-      </w:r>
-      <w:r>
-        <w:rPr>
-          <w:rFonts w:cstheme="minorHAnsi"/>
-          <w:color w:val="333333"/>
-          <w:sz w:val="24"/>
-          <w:szCs w:val="24"/>
-          <w:shd w:val="clear" w:color="auto" w:fill="FFFFFF"/>
-        </w:rPr>
-        <w:br/>
-        <w:t xml:space="preserve">    }</w:t>
-      </w:r>
-      <w:r>
-        <w:rPr>
-          <w:rFonts w:cstheme="minorHAnsi"/>
-          <w:color w:val="333333"/>
-          <w:sz w:val="24"/>
-          <w:szCs w:val="24"/>
-          <w:shd w:val="clear" w:color="auto" w:fill="FFFFFF"/>
-        </w:rPr>
-        <w:br/>
-      </w:r>
-      <w:r>
-        <w:rPr>
-          <w:rFonts w:cstheme="minorHAnsi"/>
-          <w:color w:val="333333"/>
-          <w:sz w:val="24"/>
-          <w:szCs w:val="24"/>
-          <w:shd w:val="clear" w:color="auto" w:fill="FFFFFF"/>
-        </w:rPr>
-        <w:br/>
-        <w:t xml:space="preserve">    public String </w:t>
-      </w:r>
-      <w:proofErr w:type="spellStart"/>
-      <w:r>
-        <w:rPr>
-          <w:rFonts w:cstheme="minorHAnsi"/>
-          <w:color w:val="333333"/>
-          <w:sz w:val="24"/>
-          <w:szCs w:val="24"/>
-          <w:shd w:val="clear" w:color="auto" w:fill="FFFFFF"/>
-        </w:rPr>
-        <w:t>getKey</w:t>
-      </w:r>
-      <w:proofErr w:type="spellEnd"/>
-      <w:r>
-        <w:rPr>
-          <w:rFonts w:cstheme="minorHAnsi"/>
-          <w:color w:val="333333"/>
-          <w:sz w:val="24"/>
-          <w:szCs w:val="24"/>
-          <w:shd w:val="clear" w:color="auto" w:fill="FFFFFF"/>
-        </w:rPr>
-        <w:t>() {</w:t>
-      </w:r>
-      <w:r>
-        <w:rPr>
-          <w:rFonts w:cstheme="minorHAnsi"/>
-          <w:color w:val="333333"/>
-          <w:sz w:val="24"/>
-          <w:szCs w:val="24"/>
-          <w:shd w:val="clear" w:color="auto" w:fill="FFFFFF"/>
-        </w:rPr>
-        <w:br/>
-        <w:t xml:space="preserve">        return key;</w:t>
-      </w:r>
-      <w:r>
-        <w:rPr>
-          <w:rFonts w:cstheme="minorHAnsi"/>
-          <w:color w:val="333333"/>
-          <w:sz w:val="24"/>
-          <w:szCs w:val="24"/>
-          <w:shd w:val="clear" w:color="auto" w:fill="FFFFFF"/>
-        </w:rPr>
-        <w:br/>
-        <w:t xml:space="preserve">    }</w:t>
-      </w:r>
-      <w:r>
-        <w:rPr>
-          <w:rFonts w:cstheme="minorHAnsi"/>
-          <w:color w:val="333333"/>
-          <w:sz w:val="24"/>
-          <w:szCs w:val="24"/>
-          <w:shd w:val="clear" w:color="auto" w:fill="FFFFFF"/>
-        </w:rPr>
-        <w:br/>
-      </w:r>
-      <w:r>
-        <w:rPr>
-          <w:rFonts w:cstheme="minorHAnsi"/>
-          <w:color w:val="333333"/>
-          <w:sz w:val="24"/>
-          <w:szCs w:val="24"/>
-          <w:shd w:val="clear" w:color="auto" w:fill="FFFFFF"/>
-        </w:rPr>
-        <w:br/>
-        <w:t xml:space="preserve">    public Object </w:t>
-      </w:r>
-      <w:proofErr w:type="spellStart"/>
-      <w:r>
-        <w:rPr>
-          <w:rFonts w:cstheme="minorHAnsi"/>
-          <w:color w:val="333333"/>
-          <w:sz w:val="24"/>
-          <w:szCs w:val="24"/>
-          <w:shd w:val="clear" w:color="auto" w:fill="FFFFFF"/>
-        </w:rPr>
-        <w:t>getValue</w:t>
-      </w:r>
-      <w:proofErr w:type="spellEnd"/>
-      <w:r>
-        <w:rPr>
-          <w:rFonts w:cstheme="minorHAnsi"/>
-          <w:color w:val="333333"/>
-          <w:sz w:val="24"/>
-          <w:szCs w:val="24"/>
-          <w:shd w:val="clear" w:color="auto" w:fill="FFFFFF"/>
-        </w:rPr>
-        <w:t>() {</w:t>
-      </w:r>
-      <w:r>
-        <w:rPr>
-          <w:rFonts w:cstheme="minorHAnsi"/>
-          <w:color w:val="333333"/>
-          <w:sz w:val="24"/>
-          <w:szCs w:val="24"/>
-          <w:shd w:val="clear" w:color="auto" w:fill="FFFFFF"/>
-        </w:rPr>
-        <w:br/>
-        <w:t xml:space="preserve">        if(value == null)</w:t>
-      </w:r>
-      <w:r>
-        <w:rPr>
-          <w:rFonts w:cstheme="minorHAnsi"/>
-          <w:color w:val="333333"/>
-          <w:sz w:val="24"/>
-          <w:szCs w:val="24"/>
-          <w:shd w:val="clear" w:color="auto" w:fill="FFFFFF"/>
-        </w:rPr>
-        <w:br/>
-        <w:t xml:space="preserve">        {</w:t>
-      </w:r>
-      <w:r>
-        <w:rPr>
-          <w:rFonts w:cstheme="minorHAnsi"/>
-          <w:color w:val="333333"/>
-          <w:sz w:val="24"/>
-          <w:szCs w:val="24"/>
-          <w:shd w:val="clear" w:color="auto" w:fill="FFFFFF"/>
-        </w:rPr>
-        <w:br/>
-        <w:t xml:space="preserve">            return value1;</w:t>
-      </w:r>
-      <w:r>
-        <w:rPr>
-          <w:rFonts w:cstheme="minorHAnsi"/>
-          <w:color w:val="333333"/>
-          <w:sz w:val="24"/>
-          <w:szCs w:val="24"/>
-          <w:shd w:val="clear" w:color="auto" w:fill="FFFFFF"/>
-        </w:rPr>
-        <w:br/>
-        <w:t xml:space="preserve">        }</w:t>
-      </w:r>
-      <w:r>
-        <w:rPr>
-          <w:rFonts w:cstheme="minorHAnsi"/>
-          <w:color w:val="333333"/>
-          <w:sz w:val="24"/>
-          <w:szCs w:val="24"/>
-          <w:shd w:val="clear" w:color="auto" w:fill="FFFFFF"/>
-        </w:rPr>
-        <w:br/>
-        <w:t xml:space="preserve">        return value;</w:t>
-      </w:r>
-      <w:r>
-        <w:rPr>
-          <w:rFonts w:cstheme="minorHAnsi"/>
-          <w:color w:val="333333"/>
-          <w:sz w:val="24"/>
-          <w:szCs w:val="24"/>
-          <w:shd w:val="clear" w:color="auto" w:fill="FFFFFF"/>
-        </w:rPr>
-        <w:br/>
-        <w:t xml:space="preserve">    }</w:t>
-      </w:r>
-      <w:r>
-        <w:rPr>
-          <w:rFonts w:cstheme="minorHAnsi"/>
-          <w:color w:val="333333"/>
-          <w:sz w:val="24"/>
-          <w:szCs w:val="24"/>
-          <w:shd w:val="clear" w:color="auto" w:fill="FFFFFF"/>
-        </w:rPr>
-        <w:br/>
-        <w:t>}</w:t>
-      </w:r>
-    </w:p>
-    <w:p>
-      <w:pPr>
-        <w:rPr>
-          <w:rFonts w:cstheme="minorHAnsi"/>
-          <w:color w:val="333333"/>
-          <w:sz w:val="24"/>
-          <w:szCs w:val="24"/>
-          <w:shd w:val="clear" w:color="auto" w:fill="FFFFFF"/>
-        </w:rPr>
-      </w:pPr>
-    </w:p>
-    <w:p>
-      <w:pPr>
-        <w:rPr>
-          <w:rFonts w:cstheme="minorHAnsi"/>
-          <w:b/>
-          <w:bCs/>
-          <w:color w:val="333333"/>
-          <w:sz w:val="24"/>
-          <w:szCs w:val="24"/>
-          <w:u w:val="single"/>
-          <w:shd w:val="clear" w:color="auto" w:fill="FFFFFF"/>
-        </w:rPr>
-      </w:pPr>
-      <w:r>
-        <w:rPr>
-          <w:rFonts w:cstheme="minorHAnsi"/>
-          <w:b/>
-          <w:bCs/>
-          <w:color w:val="333333"/>
-          <w:sz w:val="26"/>
-          <w:szCs w:val="26"/>
-          <w:u w:val="single"/>
-          <w:shd w:val="clear" w:color="auto" w:fill="FFFFFF"/>
-        </w:rPr>
-        <w:t>Output:</w:t>
-      </w:r>
-      <w:r>
-        <w:rPr>
-          <w:rFonts w:cstheme="minorHAnsi"/>
-          <w:b/>
-          <w:bCs/>
-          <w:color w:val="333333"/>
-          <w:sz w:val="24"/>
-          <w:szCs w:val="24"/>
-          <w:u w:val="single"/>
-          <w:shd w:val="clear" w:color="auto" w:fill="FFFFFF"/>
-        </w:rPr>
-        <w:br/>
-      </w:r>
-    </w:p>
-    <w:p>
-      <w:pPr>
-        <w:rPr>
-          <w:rFonts w:cstheme="minorHAnsi"/>
-          <w:b/>
-          <w:bCs/>
-          <w:color w:val="333333"/>
-          <w:sz w:val="24"/>
-          <w:szCs w:val="24"/>
-          <w:u w:val="single"/>
-          <w:shd w:val="clear" w:color="auto" w:fill="FFFFFF"/>
-        </w:rPr>
-      </w:pPr>
       <w:r>
         <w:rPr>
           <w:noProof/>
         </w:rPr>
         <w:drawing>
-          <wp:inline distT="0" distB="0" distL="0" distR="0" wp14:anchorId="6CA30272" wp14:editId="0407D8C8">
-            <wp:extent cx="3073079" cy="1531146"/>
+          <wp:inline distT="0" distB="0" distL="0" distR="0" wp14:anchorId="1DF89B5C" wp14:editId="1D048C17">
+            <wp:extent cx="6400800" cy="1208405"/>
             <wp:effectExtent l="0" t="0" r="0" b="0"/>
             <wp:docPr id="3" name="Picture 3"/>
             <wp:cNvGraphicFramePr>
@@ -6669,30 +7003,36 @@
               <a:graphicData uri="http://schemas.openxmlformats.org/drawingml/2006/picture">
                 <pic:pic xmlns:pic="http://schemas.openxmlformats.org/drawingml/2006/picture">
                   <pic:nvPicPr>
-                    <pic:cNvPr id="1" name=""/>
-                    <pic:cNvPicPr/>
+                    <pic:cNvPr id="0" name="Picture 6"/>
+                    <pic:cNvPicPr>
+                      <a:picLocks noChangeAspect="1" noChangeArrowheads="1"/>
+                    </pic:cNvPicPr>
                   </pic:nvPicPr>
-                  <pic:blipFill rotWithShape="1">
-                    <a:blip r:embed="rId14"/>
-                    <a:srcRect l="6096" t="50171" r="70103" b="28748"/>
-                    <a:stretch/>
+                  <pic:blipFill>
+                    <a:blip r:embed="rId15">
+                      <a:extLst>
+                        <a:ext uri="{28A0092B-C50C-407E-A947-70E740481C1C}">
+                          <a14:useLocalDpi xmlns:a14="http://schemas.microsoft.com/office/drawing/2010/main" val="0"/>
+                        </a:ext>
+                      </a:extLst>
+                    </a:blip>
+                    <a:srcRect l="6361" t="50398" r="61353" b="38789"/>
+                    <a:stretch>
+                      <a:fillRect/>
+                    </a:stretch>
                   </pic:blipFill>
                   <pic:spPr bwMode="auto">
                     <a:xfrm>
                       <a:off x="0" y="0"/>
-                      <a:ext cx="3081178" cy="1535181"/>
+                      <a:ext cx="6400800" cy="1208405"/>
                     </a:xfrm>
                     <a:prstGeom prst="rect">
                       <a:avLst/>
                     </a:prstGeom>
+                    <a:noFill/>
                     <a:ln>
                       <a:noFill/>
                     </a:ln>
-                    <a:extLst>
-                      <a:ext uri="{53640926-AAD7-44D8-BBD7-CCE9431645EC}">
-                        <a14:shadowObscured xmlns:a14="http://schemas.microsoft.com/office/drawing/2010/main"/>
-                      </a:ext>
-                    </a:extLst>
                   </pic:spPr>
                 </pic:pic>
               </a:graphicData>
@@ -6700,19 +7040,6 @@
           </wp:inline>
         </w:drawing>
       </w:r>
-      <w:r>
-        <w:rPr>
-          <w:rFonts w:cstheme="minorHAnsi"/>
-          <w:b/>
-          <w:bCs/>
-          <w:color w:val="333333"/>
-          <w:sz w:val="24"/>
-          <w:szCs w:val="24"/>
-          <w:u w:val="single"/>
-          <w:shd w:val="clear" w:color="auto" w:fill="FFFFFF"/>
-        </w:rPr>
-        <w:br/>
-      </w:r>
     </w:p>
     <w:p>
       <w:pPr>
@@ -6724,16 +7051,6 @@
           <w:shd w:val="clear" w:color="auto" w:fill="FFFFFF"/>
         </w:rPr>
       </w:pPr>
-      <w:r>
-        <w:rPr>
-          <w:rFonts w:cstheme="minorHAnsi"/>
-          <w:color w:val="333333"/>
-          <w:sz w:val="26"/>
-          <w:szCs w:val="26"/>
-          <w:shd w:val="clear" w:color="auto" w:fill="FFFFFF"/>
-        </w:rPr>
-        <w:br/>
-      </w:r>
     </w:p>
     <w:sectPr>
       <w:pgSz w:w="11906" w:h="16838" w:code="9"/>
@@ -7429,6 +7746,7 @@
   <w:style w:type="character" w:default="1" w:styleId="DefaultParagraphFont">
     <w:name w:val="Default Paragraph Font"/>
     <w:uiPriority w:val="1"/>
+    <w:semiHidden/>
     <w:unhideWhenUsed/>
   </w:style>
   <w:style w:type="table" w:default="1" w:styleId="TableNormal">

</xml_diff>